<commit_message>
Update code for the new Appium server (find byname was deprecated)
</commit_message>
<xml_diff>
--- a/src/resources/iOS Coverage.docx
+++ b/src/resources/iOS Coverage.docx
@@ -19,64 +19,67 @@
           <w:color w:val="548DD4"/>
           <w:sz w:val="36"/>
         </w:rPr>
-        <w:t>Android Coverage</w:t>
-      </w:r>
-    </w:p>
-    <w:p>
-      <w:pPr>
-        <w:jc w:val="center"/>
+        <w:t>iOS</w:t>
+      </w:r>
+      <w:r>
         <w:rPr>
           <w:rFonts w:ascii="Times New Roman" w:hAnsi="Times New Roman" w:cs="Times New Roman"/>
           <w:b/>
           <w:color w:val="548DD4"/>
           <w:sz w:val="36"/>
         </w:rPr>
-      </w:pPr>
+        <w:t xml:space="preserve"> Coverage</w:t>
+      </w:r>
     </w:p>
     <w:p>
       <w:pPr>
         <w:jc w:val="center"/>
-      </w:pPr>
-    </w:p>
-    <w:p>
-      <w:pPr>
         <w:rPr>
           <w:rFonts w:ascii="Times New Roman" w:hAnsi="Times New Roman" w:cs="Times New Roman"/>
           <w:b/>
-          <w:color w:val="222222"/>
-          <w:sz w:val="28"/>
-        </w:rPr>
-      </w:pPr>
-      <w:r>
+          <w:color w:val="548DD4"/>
+          <w:sz w:val="36"/>
+        </w:rPr>
+      </w:pPr>
+    </w:p>
+    <w:p>
+      <w:pPr>
+        <w:jc w:val="center"/>
         <w:rPr>
           <w:rFonts w:ascii="Times New Roman" w:hAnsi="Times New Roman" w:cs="Times New Roman"/>
           <w:b/>
-          <w:color w:val="222222"/>
-          <w:sz w:val="28"/>
-        </w:rPr>
-        <w:t>Sample Application</w:t>
-      </w:r>
-    </w:p>
+          <w:color w:val="548DD4"/>
+          <w:sz w:val="36"/>
+        </w:rPr>
+      </w:pPr>
+    </w:p>
+    <w:p>
+      <w:pPr>
+        <w:jc w:val="center"/>
+      </w:pPr>
+    </w:p>
+    <w:p>
+      <w:r>
+        <w:rPr>
+          <w:b/>
+        </w:rPr>
+        <w:t>Tabs</w:t>
+      </w:r>
+      <w:r>
+        <w:t>:</w:t>
+      </w:r>
+    </w:p>
+    <w:p/>
     <w:p>
       <w:pPr>
         <w:pStyle w:val="ListParagraph"/>
         <w:numPr>
           <w:ilvl w:val="0"/>
-          <w:numId w:val="1"/>
+          <w:numId w:val="4"/>
         </w:numPr>
-        <w:rPr>
-          <w:rFonts w:ascii="Times New Roman" w:hAnsi="Times New Roman" w:cs="Times New Roman"/>
-          <w:b/>
-          <w:color w:val="222222"/>
-        </w:rPr>
-      </w:pPr>
-      <w:r>
-        <w:rPr>
-          <w:rFonts w:ascii="Times New Roman" w:hAnsi="Times New Roman" w:cs="Times New Roman"/>
-          <w:b/>
-          <w:color w:val="222222"/>
-        </w:rPr>
-        <w:t>Login to sample App</w:t>
+      </w:pPr>
+      <w:r>
+        <w:t>URL (Constant / DI)</w:t>
       </w:r>
     </w:p>
     <w:p>
@@ -84,44 +87,354 @@
         <w:pStyle w:val="ListParagraph"/>
         <w:numPr>
           <w:ilvl w:val="0"/>
-          <w:numId w:val="1"/>
+          <w:numId w:val="4"/>
         </w:numPr>
       </w:pPr>
+      <w:r>
+        <w:t>News</w:t>
+      </w:r>
+    </w:p>
+    <w:p>
+      <w:pPr>
+        <w:pStyle w:val="ListParagraph"/>
+        <w:numPr>
+          <w:ilvl w:val="0"/>
+          <w:numId w:val="4"/>
+        </w:numPr>
+      </w:pPr>
+      <w:r>
+        <w:t>Dashboard</w:t>
+      </w:r>
+    </w:p>
+    <w:p>
+      <w:pPr>
+        <w:pStyle w:val="ListParagraph"/>
+        <w:numPr>
+          <w:ilvl w:val="0"/>
+          <w:numId w:val="4"/>
+        </w:numPr>
+      </w:pPr>
+      <w:r>
+        <w:t>Map (Address / GPS)</w:t>
+      </w:r>
+    </w:p>
+    <w:p>
+      <w:pPr>
+        <w:pStyle w:val="ListParagraph"/>
+        <w:numPr>
+          <w:ilvl w:val="0"/>
+          <w:numId w:val="4"/>
+        </w:numPr>
+      </w:pPr>
+      <w:r>
+        <w:t>Charts (Pie / Bar)</w:t>
+      </w:r>
+    </w:p>
+    <w:p>
+      <w:pPr>
+        <w:pStyle w:val="ListParagraph"/>
+        <w:numPr>
+          <w:ilvl w:val="0"/>
+          <w:numId w:val="4"/>
+        </w:numPr>
+      </w:pPr>
+      <w:r>
+        <w:t>Cover Flow</w:t>
+      </w:r>
+    </w:p>
+    <w:p>
+      <w:pPr>
+        <w:pStyle w:val="ListParagraph"/>
+        <w:numPr>
+          <w:ilvl w:val="0"/>
+          <w:numId w:val="4"/>
+        </w:numPr>
+      </w:pPr>
+      <w:r>
+        <w:t xml:space="preserve">List </w:t>
+      </w:r>
+    </w:p>
+    <w:p>
+      <w:pPr>
+        <w:pStyle w:val="ListParagraph"/>
+        <w:numPr>
+          <w:ilvl w:val="0"/>
+          <w:numId w:val="4"/>
+        </w:numPr>
+      </w:pPr>
+      <w:r>
+        <w:t>Grid (One Layer / Two Layers)</w:t>
+      </w:r>
+    </w:p>
+    <w:p>
+      <w:pPr>
+        <w:pStyle w:val="ListParagraph"/>
+        <w:numPr>
+          <w:ilvl w:val="0"/>
+          <w:numId w:val="4"/>
+        </w:numPr>
+      </w:pPr>
+      <w:r>
+        <w:t>Employee Directory</w:t>
+      </w:r>
+    </w:p>
+    <w:p>
+      <w:pPr>
+        <w:pStyle w:val="ListParagraph"/>
+      </w:pPr>
+    </w:p>
+    <w:p>
+      <w:pPr>
+        <w:jc w:val="both"/>
+      </w:pPr>
+    </w:p>
+    <w:p>
+      <w:pPr>
+        <w:jc w:val="both"/>
+      </w:pPr>
+    </w:p>
+    <w:p>
+      <w:pPr>
+        <w:jc w:val="both"/>
+      </w:pPr>
+    </w:p>
+    <w:p>
+      <w:pPr>
+        <w:jc w:val="both"/>
+      </w:pPr>
+    </w:p>
+    <w:p>
+      <w:pPr>
+        <w:jc w:val="both"/>
+        <w:rPr>
+          <w:b/>
+        </w:rPr>
+      </w:pPr>
+      <w:r>
+        <w:rPr>
+          <w:b/>
+        </w:rPr>
+        <w:t>Parameterized report</w:t>
+      </w:r>
+      <w:r>
+        <w:rPr>
+          <w:b/>
+        </w:rPr>
+        <w:t xml:space="preserve"> </w:t>
+      </w:r>
+    </w:p>
+    <w:p>
+      <w:pPr>
+        <w:jc w:val="both"/>
+        <w:rPr>
+          <w:b/>
+        </w:rPr>
+      </w:pPr>
+    </w:p>
+    <w:p>
+      <w:pPr>
+        <w:pStyle w:val="ListParagraph"/>
+        <w:numPr>
+          <w:ilvl w:val="0"/>
+          <w:numId w:val="4"/>
+        </w:numPr>
+        <w:jc w:val="both"/>
+      </w:pPr>
+      <w:r>
+        <w:t xml:space="preserve">Using all available user input </w:t>
+      </w:r>
+      <w:r>
+        <w:t xml:space="preserve">&amp; Variables </w:t>
+      </w:r>
+      <w:r>
+        <w:t xml:space="preserve">vs. all the available tabs (Grid, List, Dashboard, </w:t>
+      </w:r>
+      <w:r>
+        <w:t>Cover Flow, Chart, Employee Directory, Map &amp; Cards</w:t>
+      </w:r>
+      <w:r>
+        <w:t>)</w:t>
+      </w:r>
+    </w:p>
+    <w:p>
+      <w:pPr>
+        <w:pStyle w:val="ListParagraph"/>
+        <w:jc w:val="both"/>
+      </w:pPr>
+    </w:p>
+    <w:p>
+      <w:pPr>
+        <w:jc w:val="both"/>
+        <w:rPr>
+          <w:b/>
+        </w:rPr>
+      </w:pPr>
+      <w:r>
+        <w:rPr>
+          <w:b/>
+        </w:rPr>
+        <w:t>Slicer</w:t>
+      </w:r>
+      <w:r>
+        <w:rPr>
+          <w:b/>
+        </w:rPr>
+        <w:t xml:space="preserve"> report</w:t>
+      </w:r>
+      <w:r>
+        <w:rPr>
+          <w:b/>
+        </w:rPr>
+        <w:t xml:space="preserve"> </w:t>
+      </w:r>
+    </w:p>
+    <w:p>
+      <w:pPr>
+        <w:jc w:val="both"/>
+        <w:rPr>
+          <w:b/>
+        </w:rPr>
+      </w:pPr>
+    </w:p>
+    <w:p>
+      <w:pPr>
+        <w:pStyle w:val="ListParagraph"/>
+        <w:numPr>
+          <w:ilvl w:val="0"/>
+          <w:numId w:val="4"/>
+        </w:numPr>
+        <w:jc w:val="both"/>
+      </w:pPr>
+      <w:r>
+        <w:t>Slicer vs. all available tabs (List, Grid, Cover Flow, Dashboard, Bar charts, Maps, Cards &amp;</w:t>
+      </w:r>
       <w:bookmarkStart w:id="0" w:name="_GoBack"/>
       <w:bookmarkEnd w:id="0"/>
-    </w:p>
-    <w:p>
-      <w:pPr>
-        <w:jc w:val="center"/>
-      </w:pPr>
-    </w:p>
-    <w:p/>
-    <w:p/>
-    <w:p/>
-    <w:p/>
-    <w:p>
-      <w:r>
-        <w:rPr>
-          <w:rFonts w:ascii="Times New Roman" w:hAnsi="Times New Roman" w:cs="Times New Roman"/>
-          <w:b/>
-          <w:color w:val="222222"/>
-          <w:sz w:val="28"/>
-        </w:rPr>
-        <w:t>Login Screen</w:t>
-      </w:r>
-    </w:p>
-    <w:p/>
-    <w:p/>
-    <w:p>
-      <w:r>
-        <w:rPr>
-          <w:rFonts w:ascii="Times New Roman" w:hAnsi="Times New Roman" w:cs="Times New Roman"/>
-          <w:b/>
-          <w:color w:val="222222"/>
-          <w:sz w:val="28"/>
-        </w:rPr>
-        <w:t>Settings</w:t>
-      </w:r>
+      <w:r>
+        <w:t xml:space="preserve"> News)</w:t>
+      </w:r>
+    </w:p>
+    <w:p>
+      <w:pPr>
+        <w:jc w:val="both"/>
+        <w:rPr>
+          <w:b/>
+        </w:rPr>
+      </w:pPr>
+    </w:p>
+    <w:p>
+      <w:pPr>
+        <w:jc w:val="both"/>
+        <w:rPr>
+          <w:b/>
+        </w:rPr>
+      </w:pPr>
+    </w:p>
+    <w:p>
+      <w:pPr>
+        <w:jc w:val="both"/>
+        <w:rPr>
+          <w:b/>
+        </w:rPr>
+      </w:pPr>
+    </w:p>
+    <w:p>
+      <w:pPr>
+        <w:jc w:val="both"/>
+        <w:rPr>
+          <w:b/>
+        </w:rPr>
+      </w:pPr>
+    </w:p>
+    <w:p>
+      <w:pPr>
+        <w:jc w:val="both"/>
+        <w:rPr>
+          <w:b/>
+        </w:rPr>
+      </w:pPr>
+    </w:p>
+    <w:p>
+      <w:pPr>
+        <w:jc w:val="both"/>
+        <w:rPr>
+          <w:b/>
+        </w:rPr>
+      </w:pPr>
+      <w:r>
+        <w:rPr>
+          <w:b/>
+        </w:rPr>
+        <w:t>Actions</w:t>
+      </w:r>
+      <w:r>
+        <w:rPr>
+          <w:b/>
+        </w:rPr>
+        <w:t>:</w:t>
+      </w:r>
+    </w:p>
+    <w:p>
+      <w:pPr>
+        <w:jc w:val="both"/>
+        <w:rPr>
+          <w:b/>
+        </w:rPr>
+      </w:pPr>
+    </w:p>
+    <w:p>
+      <w:pPr>
+        <w:pStyle w:val="ListParagraph"/>
+        <w:numPr>
+          <w:ilvl w:val="0"/>
+          <w:numId w:val="4"/>
+        </w:numPr>
+        <w:jc w:val="both"/>
+      </w:pPr>
+      <w:r>
+        <w:t>Cell Actions using all available user input &amp; variables VS. List, Grid &amp; Action Collection tabs</w:t>
+      </w:r>
+    </w:p>
+    <w:p>
+      <w:pPr>
+        <w:pStyle w:val="ListParagraph"/>
+        <w:numPr>
+          <w:ilvl w:val="0"/>
+          <w:numId w:val="4"/>
+        </w:numPr>
+        <w:jc w:val="both"/>
+      </w:pPr>
+      <w:r>
+        <w:t>Row</w:t>
+      </w:r>
+      <w:r>
+        <w:t xml:space="preserve"> Actions using all available user input &amp; variables VS. List, Grid &amp; Action Collection tabs</w:t>
+      </w:r>
+    </w:p>
+    <w:p>
+      <w:pPr>
+        <w:pStyle w:val="ListParagraph"/>
+        <w:jc w:val="both"/>
+      </w:pPr>
+    </w:p>
+    <w:p>
+      <w:pPr>
+        <w:jc w:val="both"/>
+        <w:rPr>
+          <w:b/>
+        </w:rPr>
+      </w:pPr>
+    </w:p>
+    <w:p>
+      <w:pPr>
+        <w:pStyle w:val="ListParagraph"/>
+        <w:jc w:val="both"/>
+      </w:pPr>
+    </w:p>
+    <w:p>
+      <w:pPr>
+        <w:pStyle w:val="ListParagraph"/>
+      </w:pPr>
     </w:p>
     <w:p/>
     <w:p/>
@@ -143,6 +456,342 @@
 <file path=word/numbering.xml><?xml version="1.0" encoding="utf-8"?>
 <w:numbering xmlns:wpc="http://schemas.microsoft.com/office/word/2010/wordprocessingCanvas" xmlns:mo="http://schemas.microsoft.com/office/mac/office/2008/main" xmlns:mc="http://schemas.openxmlformats.org/markup-compatibility/2006" xmlns:mv="urn:schemas-microsoft-com:mac:vml" xmlns:o="urn:schemas-microsoft-com:office:office" xmlns:r="http://schemas.openxmlformats.org/officeDocument/2006/relationships" xmlns:m="http://schemas.openxmlformats.org/officeDocument/2006/math" xmlns:v="urn:schemas-microsoft-com:vml" xmlns:wp14="http://schemas.microsoft.com/office/word/2010/wordprocessingDrawing" xmlns:wp="http://schemas.openxmlformats.org/drawingml/2006/wordprocessingDrawing" xmlns:w10="urn:schemas-microsoft-com:office:word" xmlns:w="http://schemas.openxmlformats.org/wordprocessingml/2006/main" xmlns:w14="http://schemas.microsoft.com/office/word/2010/wordml" xmlns:wpg="http://schemas.microsoft.com/office/word/2010/wordprocessingGroup" xmlns:wpi="http://schemas.microsoft.com/office/word/2010/wordprocessingInk" xmlns:wne="http://schemas.microsoft.com/office/word/2006/wordml" xmlns:wps="http://schemas.microsoft.com/office/word/2010/wordprocessingShape" mc:Ignorable="w14 wp14">
   <w:abstractNum w:abstractNumId="0">
+    <w:nsid w:val="12157101"/>
+    <w:multiLevelType w:val="hybridMultilevel"/>
+    <w:tmpl w:val="D130DA5A"/>
+    <w:lvl w:ilvl="0" w:tplc="5D6088E2">
+      <w:numFmt w:val="bullet"/>
+      <w:lvlText w:val="-"/>
+      <w:lvlJc w:val="left"/>
+      <w:pPr>
+        <w:ind w:left="720" w:hanging="360"/>
+      </w:pPr>
+      <w:rPr>
+        <w:rFonts w:ascii="Times New Roman" w:eastAsiaTheme="minorEastAsia" w:hAnsi="Times New Roman" w:cs="Times New Roman" w:hint="default"/>
+      </w:rPr>
+    </w:lvl>
+    <w:lvl w:ilvl="1" w:tplc="04090003" w:tentative="1">
+      <w:start w:val="1"/>
+      <w:numFmt w:val="bullet"/>
+      <w:lvlText w:val="o"/>
+      <w:lvlJc w:val="left"/>
+      <w:pPr>
+        <w:ind w:left="1440" w:hanging="360"/>
+      </w:pPr>
+      <w:rPr>
+        <w:rFonts w:ascii="Courier New" w:hAnsi="Courier New" w:hint="default"/>
+      </w:rPr>
+    </w:lvl>
+    <w:lvl w:ilvl="2" w:tplc="04090005" w:tentative="1">
+      <w:start w:val="1"/>
+      <w:numFmt w:val="bullet"/>
+      <w:lvlText w:val=""/>
+      <w:lvlJc w:val="left"/>
+      <w:pPr>
+        <w:ind w:left="2160" w:hanging="360"/>
+      </w:pPr>
+      <w:rPr>
+        <w:rFonts w:ascii="Wingdings" w:hAnsi="Wingdings" w:hint="default"/>
+      </w:rPr>
+    </w:lvl>
+    <w:lvl w:ilvl="3" w:tplc="04090001" w:tentative="1">
+      <w:start w:val="1"/>
+      <w:numFmt w:val="bullet"/>
+      <w:lvlText w:val=""/>
+      <w:lvlJc w:val="left"/>
+      <w:pPr>
+        <w:ind w:left="2880" w:hanging="360"/>
+      </w:pPr>
+      <w:rPr>
+        <w:rFonts w:ascii="Symbol" w:hAnsi="Symbol" w:hint="default"/>
+      </w:rPr>
+    </w:lvl>
+    <w:lvl w:ilvl="4" w:tplc="04090003" w:tentative="1">
+      <w:start w:val="1"/>
+      <w:numFmt w:val="bullet"/>
+      <w:lvlText w:val="o"/>
+      <w:lvlJc w:val="left"/>
+      <w:pPr>
+        <w:ind w:left="3600" w:hanging="360"/>
+      </w:pPr>
+      <w:rPr>
+        <w:rFonts w:ascii="Courier New" w:hAnsi="Courier New" w:hint="default"/>
+      </w:rPr>
+    </w:lvl>
+    <w:lvl w:ilvl="5" w:tplc="04090005" w:tentative="1">
+      <w:start w:val="1"/>
+      <w:numFmt w:val="bullet"/>
+      <w:lvlText w:val=""/>
+      <w:lvlJc w:val="left"/>
+      <w:pPr>
+        <w:ind w:left="4320" w:hanging="360"/>
+      </w:pPr>
+      <w:rPr>
+        <w:rFonts w:ascii="Wingdings" w:hAnsi="Wingdings" w:hint="default"/>
+      </w:rPr>
+    </w:lvl>
+    <w:lvl w:ilvl="6" w:tplc="04090001" w:tentative="1">
+      <w:start w:val="1"/>
+      <w:numFmt w:val="bullet"/>
+      <w:lvlText w:val=""/>
+      <w:lvlJc w:val="left"/>
+      <w:pPr>
+        <w:ind w:left="5040" w:hanging="360"/>
+      </w:pPr>
+      <w:rPr>
+        <w:rFonts w:ascii="Symbol" w:hAnsi="Symbol" w:hint="default"/>
+      </w:rPr>
+    </w:lvl>
+    <w:lvl w:ilvl="7" w:tplc="04090003" w:tentative="1">
+      <w:start w:val="1"/>
+      <w:numFmt w:val="bullet"/>
+      <w:lvlText w:val="o"/>
+      <w:lvlJc w:val="left"/>
+      <w:pPr>
+        <w:ind w:left="5760" w:hanging="360"/>
+      </w:pPr>
+      <w:rPr>
+        <w:rFonts w:ascii="Courier New" w:hAnsi="Courier New" w:hint="default"/>
+      </w:rPr>
+    </w:lvl>
+    <w:lvl w:ilvl="8" w:tplc="04090005" w:tentative="1">
+      <w:start w:val="1"/>
+      <w:numFmt w:val="bullet"/>
+      <w:lvlText w:val=""/>
+      <w:lvlJc w:val="left"/>
+      <w:pPr>
+        <w:ind w:left="6480" w:hanging="360"/>
+      </w:pPr>
+      <w:rPr>
+        <w:rFonts w:ascii="Wingdings" w:hAnsi="Wingdings" w:hint="default"/>
+      </w:rPr>
+    </w:lvl>
+  </w:abstractNum>
+  <w:abstractNum w:abstractNumId="1">
+    <w:nsid w:val="12A1502B"/>
+    <w:multiLevelType w:val="hybridMultilevel"/>
+    <w:tmpl w:val="B0343E26"/>
+    <w:lvl w:ilvl="0" w:tplc="5D6088E2">
+      <w:numFmt w:val="bullet"/>
+      <w:lvlText w:val="-"/>
+      <w:lvlJc w:val="left"/>
+      <w:pPr>
+        <w:ind w:left="720" w:hanging="360"/>
+      </w:pPr>
+      <w:rPr>
+        <w:rFonts w:ascii="Times New Roman" w:eastAsiaTheme="minorEastAsia" w:hAnsi="Times New Roman" w:cs="Times New Roman" w:hint="default"/>
+      </w:rPr>
+    </w:lvl>
+    <w:lvl w:ilvl="1" w:tplc="04090003" w:tentative="1">
+      <w:start w:val="1"/>
+      <w:numFmt w:val="bullet"/>
+      <w:lvlText w:val="o"/>
+      <w:lvlJc w:val="left"/>
+      <w:pPr>
+        <w:ind w:left="1440" w:hanging="360"/>
+      </w:pPr>
+      <w:rPr>
+        <w:rFonts w:ascii="Courier New" w:hAnsi="Courier New" w:hint="default"/>
+      </w:rPr>
+    </w:lvl>
+    <w:lvl w:ilvl="2" w:tplc="04090005" w:tentative="1">
+      <w:start w:val="1"/>
+      <w:numFmt w:val="bullet"/>
+      <w:lvlText w:val=""/>
+      <w:lvlJc w:val="left"/>
+      <w:pPr>
+        <w:ind w:left="2160" w:hanging="360"/>
+      </w:pPr>
+      <w:rPr>
+        <w:rFonts w:ascii="Wingdings" w:hAnsi="Wingdings" w:hint="default"/>
+      </w:rPr>
+    </w:lvl>
+    <w:lvl w:ilvl="3" w:tplc="04090001" w:tentative="1">
+      <w:start w:val="1"/>
+      <w:numFmt w:val="bullet"/>
+      <w:lvlText w:val=""/>
+      <w:lvlJc w:val="left"/>
+      <w:pPr>
+        <w:ind w:left="2880" w:hanging="360"/>
+      </w:pPr>
+      <w:rPr>
+        <w:rFonts w:ascii="Symbol" w:hAnsi="Symbol" w:hint="default"/>
+      </w:rPr>
+    </w:lvl>
+    <w:lvl w:ilvl="4" w:tplc="04090003" w:tentative="1">
+      <w:start w:val="1"/>
+      <w:numFmt w:val="bullet"/>
+      <w:lvlText w:val="o"/>
+      <w:lvlJc w:val="left"/>
+      <w:pPr>
+        <w:ind w:left="3600" w:hanging="360"/>
+      </w:pPr>
+      <w:rPr>
+        <w:rFonts w:ascii="Courier New" w:hAnsi="Courier New" w:hint="default"/>
+      </w:rPr>
+    </w:lvl>
+    <w:lvl w:ilvl="5" w:tplc="04090005" w:tentative="1">
+      <w:start w:val="1"/>
+      <w:numFmt w:val="bullet"/>
+      <w:lvlText w:val=""/>
+      <w:lvlJc w:val="left"/>
+      <w:pPr>
+        <w:ind w:left="4320" w:hanging="360"/>
+      </w:pPr>
+      <w:rPr>
+        <w:rFonts w:ascii="Wingdings" w:hAnsi="Wingdings" w:hint="default"/>
+      </w:rPr>
+    </w:lvl>
+    <w:lvl w:ilvl="6" w:tplc="04090001" w:tentative="1">
+      <w:start w:val="1"/>
+      <w:numFmt w:val="bullet"/>
+      <w:lvlText w:val=""/>
+      <w:lvlJc w:val="left"/>
+      <w:pPr>
+        <w:ind w:left="5040" w:hanging="360"/>
+      </w:pPr>
+      <w:rPr>
+        <w:rFonts w:ascii="Symbol" w:hAnsi="Symbol" w:hint="default"/>
+      </w:rPr>
+    </w:lvl>
+    <w:lvl w:ilvl="7" w:tplc="04090003" w:tentative="1">
+      <w:start w:val="1"/>
+      <w:numFmt w:val="bullet"/>
+      <w:lvlText w:val="o"/>
+      <w:lvlJc w:val="left"/>
+      <w:pPr>
+        <w:ind w:left="5760" w:hanging="360"/>
+      </w:pPr>
+      <w:rPr>
+        <w:rFonts w:ascii="Courier New" w:hAnsi="Courier New" w:hint="default"/>
+      </w:rPr>
+    </w:lvl>
+    <w:lvl w:ilvl="8" w:tplc="04090005" w:tentative="1">
+      <w:start w:val="1"/>
+      <w:numFmt w:val="bullet"/>
+      <w:lvlText w:val=""/>
+      <w:lvlJc w:val="left"/>
+      <w:pPr>
+        <w:ind w:left="6480" w:hanging="360"/>
+      </w:pPr>
+      <w:rPr>
+        <w:rFonts w:ascii="Wingdings" w:hAnsi="Wingdings" w:hint="default"/>
+      </w:rPr>
+    </w:lvl>
+  </w:abstractNum>
+  <w:abstractNum w:abstractNumId="2">
+    <w:nsid w:val="2D6D7355"/>
+    <w:multiLevelType w:val="hybridMultilevel"/>
+    <w:tmpl w:val="C278F166"/>
+    <w:lvl w:ilvl="0" w:tplc="5D6088E2">
+      <w:numFmt w:val="bullet"/>
+      <w:lvlText w:val="-"/>
+      <w:lvlJc w:val="left"/>
+      <w:pPr>
+        <w:ind w:left="720" w:hanging="360"/>
+      </w:pPr>
+      <w:rPr>
+        <w:rFonts w:ascii="Times New Roman" w:eastAsiaTheme="minorEastAsia" w:hAnsi="Times New Roman" w:cs="Times New Roman" w:hint="default"/>
+      </w:rPr>
+    </w:lvl>
+    <w:lvl w:ilvl="1" w:tplc="04090003" w:tentative="1">
+      <w:start w:val="1"/>
+      <w:numFmt w:val="bullet"/>
+      <w:lvlText w:val="o"/>
+      <w:lvlJc w:val="left"/>
+      <w:pPr>
+        <w:ind w:left="1440" w:hanging="360"/>
+      </w:pPr>
+      <w:rPr>
+        <w:rFonts w:ascii="Courier New" w:hAnsi="Courier New" w:hint="default"/>
+      </w:rPr>
+    </w:lvl>
+    <w:lvl w:ilvl="2" w:tplc="04090005" w:tentative="1">
+      <w:start w:val="1"/>
+      <w:numFmt w:val="bullet"/>
+      <w:lvlText w:val=""/>
+      <w:lvlJc w:val="left"/>
+      <w:pPr>
+        <w:ind w:left="2160" w:hanging="360"/>
+      </w:pPr>
+      <w:rPr>
+        <w:rFonts w:ascii="Wingdings" w:hAnsi="Wingdings" w:hint="default"/>
+      </w:rPr>
+    </w:lvl>
+    <w:lvl w:ilvl="3" w:tplc="04090001" w:tentative="1">
+      <w:start w:val="1"/>
+      <w:numFmt w:val="bullet"/>
+      <w:lvlText w:val=""/>
+      <w:lvlJc w:val="left"/>
+      <w:pPr>
+        <w:ind w:left="2880" w:hanging="360"/>
+      </w:pPr>
+      <w:rPr>
+        <w:rFonts w:ascii="Symbol" w:hAnsi="Symbol" w:hint="default"/>
+      </w:rPr>
+    </w:lvl>
+    <w:lvl w:ilvl="4" w:tplc="04090003" w:tentative="1">
+      <w:start w:val="1"/>
+      <w:numFmt w:val="bullet"/>
+      <w:lvlText w:val="o"/>
+      <w:lvlJc w:val="left"/>
+      <w:pPr>
+        <w:ind w:left="3600" w:hanging="360"/>
+      </w:pPr>
+      <w:rPr>
+        <w:rFonts w:ascii="Courier New" w:hAnsi="Courier New" w:hint="default"/>
+      </w:rPr>
+    </w:lvl>
+    <w:lvl w:ilvl="5" w:tplc="04090005" w:tentative="1">
+      <w:start w:val="1"/>
+      <w:numFmt w:val="bullet"/>
+      <w:lvlText w:val=""/>
+      <w:lvlJc w:val="left"/>
+      <w:pPr>
+        <w:ind w:left="4320" w:hanging="360"/>
+      </w:pPr>
+      <w:rPr>
+        <w:rFonts w:ascii="Wingdings" w:hAnsi="Wingdings" w:hint="default"/>
+      </w:rPr>
+    </w:lvl>
+    <w:lvl w:ilvl="6" w:tplc="04090001" w:tentative="1">
+      <w:start w:val="1"/>
+      <w:numFmt w:val="bullet"/>
+      <w:lvlText w:val=""/>
+      <w:lvlJc w:val="left"/>
+      <w:pPr>
+        <w:ind w:left="5040" w:hanging="360"/>
+      </w:pPr>
+      <w:rPr>
+        <w:rFonts w:ascii="Symbol" w:hAnsi="Symbol" w:hint="default"/>
+      </w:rPr>
+    </w:lvl>
+    <w:lvl w:ilvl="7" w:tplc="04090003" w:tentative="1">
+      <w:start w:val="1"/>
+      <w:numFmt w:val="bullet"/>
+      <w:lvlText w:val="o"/>
+      <w:lvlJc w:val="left"/>
+      <w:pPr>
+        <w:ind w:left="5760" w:hanging="360"/>
+      </w:pPr>
+      <w:rPr>
+        <w:rFonts w:ascii="Courier New" w:hAnsi="Courier New" w:hint="default"/>
+      </w:rPr>
+    </w:lvl>
+    <w:lvl w:ilvl="8" w:tplc="04090005" w:tentative="1">
+      <w:start w:val="1"/>
+      <w:numFmt w:val="bullet"/>
+      <w:lvlText w:val=""/>
+      <w:lvlJc w:val="left"/>
+      <w:pPr>
+        <w:ind w:left="6480" w:hanging="360"/>
+      </w:pPr>
+      <w:rPr>
+        <w:rFonts w:ascii="Wingdings" w:hAnsi="Wingdings" w:hint="default"/>
+      </w:rPr>
+    </w:lvl>
+  </w:abstractNum>
+  <w:abstractNum w:abstractNumId="3">
     <w:nsid w:val="46A320F2"/>
     <w:multiLevelType w:val="hybridMultilevel"/>
     <w:tmpl w:val="01A43C1A"/>
@@ -256,7 +905,16 @@
     </w:lvl>
   </w:abstractNum>
   <w:num w:numId="1">
+    <w:abstractNumId w:val="3"/>
+  </w:num>
+  <w:num w:numId="2">
     <w:abstractNumId w:val="0"/>
+  </w:num>
+  <w:num w:numId="3">
+    <w:abstractNumId w:val="2"/>
+  </w:num>
+  <w:num w:numId="4">
+    <w:abstractNumId w:val="1"/>
   </w:num>
 </w:numbering>
 </file>

</xml_diff>